<commit_message>
Sounds files + game music
</commit_message>
<xml_diff>
--- a/Assets - Audio/Sound Files to Use/References.docx
+++ b/Assets - Audio/Sound Files to Use/References.docx
@@ -1,6 +1,6 @@
 
 <file path=word/document.xml><?xml version="1.0" encoding="utf-8"?>
-<w:document xmlns:wpc="http://schemas.microsoft.com/office/word/2010/wordprocessingCanvas" xmlns:mc="http://schemas.openxmlformats.org/markup-compatibility/2006" xmlns:o="urn:schemas-microsoft-com:office:office" xmlns:r="http://schemas.openxmlformats.org/officeDocument/2006/relationships" xmlns:m="http://schemas.openxmlformats.org/officeDocument/2006/math" xmlns:v="urn:schemas-microsoft-com:vml" xmlns:wp14="http://schemas.microsoft.com/office/word/2010/wordprocessingDrawing" xmlns:wp="http://schemas.openxmlformats.org/drawingml/2006/wordprocessingDrawing" xmlns:w10="urn:schemas-microsoft-com:office:word" xmlns:w="http://schemas.openxmlformats.org/wordprocessingml/2006/main" xmlns:w14="http://schemas.microsoft.com/office/word/2010/wordml" xmlns:w15="http://schemas.microsoft.com/office/word/2012/wordml" xmlns:wpg="http://schemas.microsoft.com/office/word/2010/wordprocessingGroup" xmlns:wpi="http://schemas.microsoft.com/office/word/2010/wordprocessingInk" xmlns:wne="http://schemas.microsoft.com/office/word/2006/wordml" xmlns:wps="http://schemas.microsoft.com/office/word/2010/wordprocessingShape" mc:Ignorable="w14 w15 wp14">
+<w:document xmlns:wpc="http://schemas.microsoft.com/office/word/2010/wordprocessingCanvas" xmlns:cx="http://schemas.microsoft.com/office/drawing/2014/chartex" xmlns:cx1="http://schemas.microsoft.com/office/drawing/2015/9/8/chartex" xmlns:cx2="http://schemas.microsoft.com/office/drawing/2015/10/21/chartex" xmlns:cx3="http://schemas.microsoft.com/office/drawing/2016/5/9/chartex" xmlns:cx4="http://schemas.microsoft.com/office/drawing/2016/5/10/chartex" xmlns:cx5="http://schemas.microsoft.com/office/drawing/2016/5/11/chartex" xmlns:mc="http://schemas.openxmlformats.org/markup-compatibility/2006" xmlns:o="urn:schemas-microsoft-com:office:office" xmlns:r="http://schemas.openxmlformats.org/officeDocument/2006/relationships" xmlns:m="http://schemas.openxmlformats.org/officeDocument/2006/math" xmlns:v="urn:schemas-microsoft-com:vml" xmlns:wp14="http://schemas.microsoft.com/office/word/2010/wordprocessingDrawing" xmlns:wp="http://schemas.openxmlformats.org/drawingml/2006/wordprocessingDrawing" xmlns:w10="urn:schemas-microsoft-com:office:word" xmlns:w="http://schemas.openxmlformats.org/wordprocessingml/2006/main" xmlns:w14="http://schemas.microsoft.com/office/word/2010/wordml" xmlns:w15="http://schemas.microsoft.com/office/word/2012/wordml" xmlns:w16se="http://schemas.microsoft.com/office/word/2015/wordml/symex" xmlns:wpg="http://schemas.microsoft.com/office/word/2010/wordprocessingGroup" xmlns:wpi="http://schemas.microsoft.com/office/word/2010/wordprocessingInk" xmlns:wne="http://schemas.microsoft.com/office/word/2006/wordml" xmlns:wps="http://schemas.microsoft.com/office/word/2010/wordprocessingShape" mc:Ignorable="w14 w15 w16se wp14">
   <w:body>
     <w:p>
       <w:pPr>
@@ -26,19 +26,17 @@
           <w:rStyle w:val="Heading1Char"/>
         </w:rPr>
       </w:pPr>
-      <w:proofErr w:type="gramStart"/>
-      <w:r>
-        <w:rPr>
-          <w:rStyle w:val="Heading1Char"/>
-        </w:rPr>
-        <w:t>countdown</w:t>
-      </w:r>
-      <w:proofErr w:type="gramEnd"/>
-      <w:r>
-        <w:rPr>
-          <w:rStyle w:val="Heading1Char"/>
-        </w:rPr>
-        <w:t xml:space="preserve"> chirp.wav</w:t>
+      <w:r>
+        <w:rPr>
+          <w:rStyle w:val="Heading1Char"/>
+        </w:rPr>
+        <w:t>egg in basket</w:t>
+      </w:r>
+      <w:r>
+        <w:rPr>
+          <w:rStyle w:val="Heading1Char"/>
+        </w:rPr>
+        <w:t>.wav</w:t>
       </w:r>
       <w:r>
         <w:rPr>
@@ -106,8 +104,6 @@
         </w:rPr>
         <w:t>Available: https://www.freesound.org/people/Adam_N/sounds/164489/. Last accessed 21st Feb 2017.</w:t>
       </w:r>
-      <w:bookmarkStart w:id="0" w:name="_GoBack"/>
-      <w:bookmarkEnd w:id="0"/>
     </w:p>
     <w:p>
       <w:pPr>
@@ -115,19 +111,17 @@
           <w:rStyle w:val="Heading1Char"/>
         </w:rPr>
       </w:pPr>
-      <w:proofErr w:type="gramStart"/>
-      <w:r>
-        <w:rPr>
-          <w:rStyle w:val="Heading1Char"/>
-        </w:rPr>
-        <w:t>countdown</w:t>
-      </w:r>
-      <w:proofErr w:type="gramEnd"/>
-      <w:r>
-        <w:rPr>
-          <w:rStyle w:val="Heading1Char"/>
-        </w:rPr>
-        <w:t xml:space="preserve"> microwave beep.wav</w:t>
+      <w:r>
+        <w:rPr>
+          <w:rStyle w:val="Heading1Char"/>
+        </w:rPr>
+        <w:t>egg in enemy basket</w:t>
+      </w:r>
+      <w:r>
+        <w:rPr>
+          <w:rStyle w:val="Heading1Char"/>
+        </w:rPr>
+        <w:t>.wav</w:t>
       </w:r>
       <w:r>
         <w:rPr>
@@ -205,19 +199,23 @@
           <w:szCs w:val="20"/>
         </w:rPr>
       </w:pPr>
-      <w:proofErr w:type="gramStart"/>
-      <w:r>
-        <w:rPr>
-          <w:rStyle w:val="Heading1Char"/>
-        </w:rPr>
-        <w:t>egg</w:t>
-      </w:r>
-      <w:proofErr w:type="gramEnd"/>
-      <w:r>
-        <w:rPr>
-          <w:rStyle w:val="Heading1Char"/>
-        </w:rPr>
-        <w:t xml:space="preserve"> crack.wav</w:t>
+      <w:r>
+        <w:rPr>
+          <w:rStyle w:val="Heading1Char"/>
+        </w:rPr>
+        <w:t xml:space="preserve">egg </w:t>
+      </w:r>
+      <w:r>
+        <w:rPr>
+          <w:rStyle w:val="Heading1Char"/>
+        </w:rPr>
+        <w:t>hits floor</w:t>
+      </w:r>
+      <w:r>
+        <w:rPr>
+          <w:rStyle w:val="Heading1Char"/>
+        </w:rPr>
+        <w:t>.wav</w:t>
       </w:r>
       <w:r>
         <w:rPr>
@@ -277,37 +275,34 @@
     </w:p>
     <w:p>
       <w:pPr>
-        <w:pStyle w:val="Heading1"/>
+        <w:rPr>
+          <w:rFonts w:ascii="Verdana" w:hAnsi="Verdana"/>
+          <w:color w:val="000000"/>
+          <w:sz w:val="20"/>
+          <w:szCs w:val="20"/>
+        </w:rPr>
       </w:pPr>
-      <w:proofErr w:type="gramStart"/>
-      <w:r>
-        <w:t>frying</w:t>
-      </w:r>
-      <w:r>
+      <w:r>
+        <w:rPr>
+          <w:rStyle w:val="Heading1Char"/>
+        </w:rPr>
+        <w:t>egg hits pans</w:t>
+      </w:r>
+      <w:r>
+        <w:rPr>
+          <w:rStyle w:val="Heading1Char"/>
+        </w:rPr>
         <w:t>.wav</w:t>
       </w:r>
-      <w:proofErr w:type="gramEnd"/>
       <w:r>
         <w:br/>
       </w:r>
       <w:proofErr w:type="spellStart"/>
       <w:r>
-        <w:rPr>
-          <w:rFonts w:ascii="Verdana" w:hAnsi="Verdana"/>
-          <w:color w:val="000000"/>
-          <w:sz w:val="20"/>
-          <w:szCs w:val="20"/>
-        </w:rPr>
         <w:t>Hannebu</w:t>
       </w:r>
       <w:proofErr w:type="spellEnd"/>
       <w:r>
-        <w:rPr>
-          <w:rFonts w:ascii="Verdana" w:hAnsi="Verdana"/>
-          <w:color w:val="000000"/>
-          <w:sz w:val="20"/>
-          <w:szCs w:val="20"/>
-        </w:rPr>
         <w:t>. (2013).</w:t>
       </w:r>
       <w:r>
@@ -322,12 +317,8 @@
       </w:r>
       <w:r>
         <w:rPr>
-          <w:rFonts w:ascii="Verdana" w:hAnsi="Verdana"/>
           <w:i/>
           <w:iCs/>
-          <w:color w:val="000000"/>
-          <w:sz w:val="20"/>
-          <w:szCs w:val="20"/>
         </w:rPr>
         <w:t>Frying.</w:t>
       </w:r>
@@ -342,21 +333,145 @@
         <w:t> </w:t>
       </w:r>
       <w:r>
-        <w:rPr>
-          <w:rFonts w:ascii="Verdana" w:hAnsi="Verdana"/>
-          <w:color w:val="000000"/>
-          <w:sz w:val="20"/>
-          <w:szCs w:val="20"/>
-        </w:rPr>
         <w:t>Available: https://www.freesound.org/people/Hannebu/sounds/194806/. Last accessed 21st Feb 2017.</w:t>
+      </w:r>
+      <w:r>
+        <w:br/>
+      </w:r>
+      <w:r>
+        <w:br/>
+      </w:r>
+      <w:r>
+        <w:rPr>
+          <w:rStyle w:val="Heading1Char"/>
+        </w:rPr>
+        <w:t>egg spawns.wav</w:t>
+      </w:r>
+      <w:r>
+        <w:br/>
+      </w:r>
+      <w:proofErr w:type="spellStart"/>
+      <w:r>
+        <w:rPr>
+          <w:rFonts w:ascii="Verdana" w:hAnsi="Verdana"/>
+          <w:color w:val="000000"/>
+          <w:sz w:val="20"/>
+          <w:szCs w:val="20"/>
+        </w:rPr>
+        <w:t>greenvwbeetle</w:t>
+      </w:r>
+      <w:proofErr w:type="spellEnd"/>
+      <w:r>
+        <w:rPr>
+          <w:rFonts w:ascii="Verdana" w:hAnsi="Verdana"/>
+          <w:color w:val="000000"/>
+          <w:sz w:val="20"/>
+          <w:szCs w:val="20"/>
+        </w:rPr>
+        <w:t>. (2014).</w:t>
+      </w:r>
+      <w:r>
+        <w:rPr>
+          <w:rStyle w:val="apple-converted-space"/>
+          <w:rFonts w:ascii="Verdana" w:hAnsi="Verdana"/>
+          <w:color w:val="000000"/>
+          <w:sz w:val="20"/>
+          <w:szCs w:val="20"/>
+        </w:rPr>
+        <w:t> </w:t>
+      </w:r>
+      <w:r>
+        <w:rPr>
+          <w:rFonts w:ascii="Verdana" w:hAnsi="Verdana"/>
+          <w:i/>
+          <w:iCs/>
+          <w:color w:val="000000"/>
+          <w:sz w:val="20"/>
+          <w:szCs w:val="20"/>
+        </w:rPr>
+        <w:t>Pop 2.</w:t>
+      </w:r>
+      <w:r>
+        <w:rPr>
+          <w:rStyle w:val="apple-converted-space"/>
+          <w:rFonts w:ascii="Verdana" w:hAnsi="Verdana"/>
+          <w:color w:val="000000"/>
+          <w:sz w:val="20"/>
+          <w:szCs w:val="20"/>
+        </w:rPr>
+        <w:t> </w:t>
+      </w:r>
+      <w:r>
+        <w:rPr>
+          <w:rFonts w:ascii="Verdana" w:hAnsi="Verdana"/>
+          <w:color w:val="000000"/>
+          <w:sz w:val="20"/>
+          <w:szCs w:val="20"/>
+        </w:rPr>
+        <w:t>Available: https://www.freesound.org/people/greenvwbeetle/sounds/244654/. Last accessed 28th Mar 2017.</w:t>
       </w:r>
     </w:p>
     <w:p>
-      <w:pPr>
-        <w:rPr>
-          <w:b/>
-        </w:rPr>
-      </w:pPr>
+      <w:r>
+        <w:rPr>
+          <w:rStyle w:val="Heading1Char"/>
+        </w:rPr>
+        <w:t>game menu music.wav</w:t>
+      </w:r>
+      <w:bookmarkStart w:id="0" w:name="_GoBack"/>
+      <w:bookmarkEnd w:id="0"/>
+      <w:r>
+        <w:br/>
+      </w:r>
+      <w:r>
+        <w:rPr>
+          <w:rFonts w:ascii="Verdana" w:hAnsi="Verdana"/>
+          <w:color w:val="000000"/>
+          <w:sz w:val="20"/>
+          <w:szCs w:val="20"/>
+        </w:rPr>
+        <w:t>Easton, J. (2014).</w:t>
+      </w:r>
+      <w:r>
+        <w:rPr>
+          <w:rStyle w:val="apple-converted-space"/>
+          <w:rFonts w:ascii="Verdana" w:hAnsi="Verdana"/>
+          <w:color w:val="000000"/>
+          <w:sz w:val="20"/>
+          <w:szCs w:val="20"/>
+        </w:rPr>
+        <w:t> </w:t>
+      </w:r>
+      <w:r>
+        <w:rPr>
+          <w:rFonts w:ascii="Verdana" w:hAnsi="Verdana"/>
+          <w:i/>
+          <w:iCs/>
+          <w:color w:val="000000"/>
+          <w:sz w:val="20"/>
+          <w:szCs w:val="20"/>
+        </w:rPr>
+        <w:t>Menu Screen - Ambient Background Music- Royalty Free Music.</w:t>
+      </w:r>
+      <w:r>
+        <w:rPr>
+          <w:rStyle w:val="apple-converted-space"/>
+          <w:rFonts w:ascii="Verdana" w:hAnsi="Verdana"/>
+          <w:color w:val="000000"/>
+          <w:sz w:val="20"/>
+          <w:szCs w:val="20"/>
+        </w:rPr>
+        <w:t> </w:t>
+      </w:r>
+      <w:r>
+        <w:rPr>
+          <w:rFonts w:ascii="Verdana" w:hAnsi="Verdana"/>
+          <w:color w:val="000000"/>
+          <w:sz w:val="20"/>
+          <w:szCs w:val="20"/>
+        </w:rPr>
+        <w:t>Available: https://www.youtube.com/watch?v=0ByCY7xdkR4. Last accessed 28th Mar 2017.</w:t>
+      </w:r>
     </w:p>
     <w:p/>
     <w:p/>
@@ -371,7 +486,7 @@
 </file>
 
 <file path=word/styles.xml><?xml version="1.0" encoding="utf-8"?>
-<w:styles xmlns:mc="http://schemas.openxmlformats.org/markup-compatibility/2006" xmlns:r="http://schemas.openxmlformats.org/officeDocument/2006/relationships" xmlns:w="http://schemas.openxmlformats.org/wordprocessingml/2006/main" xmlns:w14="http://schemas.microsoft.com/office/word/2010/wordml" xmlns:w15="http://schemas.microsoft.com/office/word/2012/wordml" mc:Ignorable="w14 w15">
+<w:styles xmlns:mc="http://schemas.openxmlformats.org/markup-compatibility/2006" xmlns:r="http://schemas.openxmlformats.org/officeDocument/2006/relationships" xmlns:w="http://schemas.openxmlformats.org/wordprocessingml/2006/main" xmlns:w14="http://schemas.microsoft.com/office/word/2010/wordml" xmlns:w15="http://schemas.microsoft.com/office/word/2012/wordml" xmlns:w16se="http://schemas.microsoft.com/office/word/2015/wordml/symex" mc:Ignorable="w14 w15 w16se">
   <w:docDefaults>
     <w:rPrDefault>
       <w:rPr>
@@ -387,7 +502,7 @@
       </w:pPr>
     </w:pPrDefault>
   </w:docDefaults>
-  <w:latentStyles w:defLockedState="0" w:defUIPriority="99" w:defSemiHidden="0" w:defUnhideWhenUsed="0" w:defQFormat="0" w:count="371">
+  <w:latentStyles w:defLockedState="0" w:defUIPriority="99" w:defSemiHidden="0" w:defUnhideWhenUsed="0" w:defQFormat="0" w:count="374">
     <w:lsdException w:name="Normal" w:uiPriority="0" w:qFormat="1"/>
     <w:lsdException w:name="heading 1" w:uiPriority="9" w:qFormat="1"/>
     <w:lsdException w:name="heading 2" w:semiHidden="1" w:uiPriority="9" w:unhideWhenUsed="1" w:qFormat="1"/>
@@ -493,7 +608,6 @@
     <w:lsdException w:name="HTML Sample" w:semiHidden="1" w:unhideWhenUsed="1"/>
     <w:lsdException w:name="HTML Typewriter" w:semiHidden="1" w:unhideWhenUsed="1"/>
     <w:lsdException w:name="HTML Variable" w:semiHidden="1" w:unhideWhenUsed="1"/>
-    <w:lsdException w:name="Normal Table" w:semiHidden="1" w:unhideWhenUsed="1"/>
     <w:lsdException w:name="annotation subject" w:semiHidden="1" w:unhideWhenUsed="1"/>
     <w:lsdException w:name="No List" w:semiHidden="1" w:unhideWhenUsed="1"/>
     <w:lsdException w:name="Outline List 1" w:semiHidden="1" w:unhideWhenUsed="1"/>
@@ -538,7 +652,6 @@
     <w:lsdException w:name="Table Professional" w:semiHidden="1" w:unhideWhenUsed="1"/>
     <w:lsdException w:name="Table Subtle 1" w:semiHidden="1" w:unhideWhenUsed="1"/>
     <w:lsdException w:name="Table Subtle 2" w:semiHidden="1" w:unhideWhenUsed="1"/>
-    <w:lsdException w:name="Table Web 1" w:semiHidden="1" w:unhideWhenUsed="1"/>
     <w:lsdException w:name="Table Web 2" w:semiHidden="1" w:unhideWhenUsed="1"/>
     <w:lsdException w:name="Table Web 3" w:semiHidden="1" w:unhideWhenUsed="1"/>
     <w:lsdException w:name="Balloon Text" w:semiHidden="1" w:unhideWhenUsed="1"/>
@@ -759,6 +872,9 @@
     <w:lsdException w:name="List Table 5 Dark Accent 6" w:uiPriority="50"/>
     <w:lsdException w:name="List Table 6 Colorful Accent 6" w:uiPriority="51"/>
     <w:lsdException w:name="List Table 7 Colorful Accent 6" w:uiPriority="52"/>
+    <w:lsdException w:name="Mention" w:semiHidden="1" w:unhideWhenUsed="1"/>
+    <w:lsdException w:name="Smart Hyperlink" w:semiHidden="1" w:unhideWhenUsed="1"/>
+    <w:lsdException w:name="Hashtag" w:semiHidden="1" w:unhideWhenUsed="1"/>
   </w:latentStyles>
   <w:style w:type="paragraph" w:default="1" w:styleId="Normal">
     <w:name w:val="Normal"/>
@@ -785,9 +901,32 @@
       <w:szCs w:val="32"/>
     </w:rPr>
   </w:style>
+  <w:style w:type="paragraph" w:styleId="Heading2">
+    <w:name w:val="heading 2"/>
+    <w:basedOn w:val="Normal"/>
+    <w:next w:val="Normal"/>
+    <w:link w:val="Heading2Char"/>
+    <w:uiPriority w:val="9"/>
+    <w:unhideWhenUsed/>
+    <w:qFormat/>
+    <w:rsid w:val="00C81201"/>
+    <w:pPr>
+      <w:keepNext/>
+      <w:keepLines/>
+      <w:spacing w:before="40" w:after="0"/>
+      <w:outlineLvl w:val="1"/>
+    </w:pPr>
+    <w:rPr>
+      <w:rFonts w:asciiTheme="majorHAnsi" w:eastAsiaTheme="majorEastAsia" w:hAnsiTheme="majorHAnsi" w:cstheme="majorBidi"/>
+      <w:color w:val="2E74B5" w:themeColor="accent1" w:themeShade="BF"/>
+      <w:sz w:val="26"/>
+      <w:szCs w:val="26"/>
+    </w:rPr>
+  </w:style>
   <w:style w:type="character" w:default="1" w:styleId="DefaultParagraphFont">
     <w:name w:val="Default Paragraph Font"/>
     <w:uiPriority w:val="1"/>
+    <w:semiHidden/>
     <w:unhideWhenUsed/>
   </w:style>
   <w:style w:type="table" w:default="1" w:styleId="TableNormal">
@@ -891,6 +1030,19 @@
       <w:rFonts w:ascii="Segoe UI" w:hAnsi="Segoe UI" w:cs="Segoe UI"/>
       <w:sz w:val="18"/>
       <w:szCs w:val="18"/>
+    </w:rPr>
+  </w:style>
+  <w:style w:type="character" w:customStyle="1" w:styleId="Heading2Char">
+    <w:name w:val="Heading 2 Char"/>
+    <w:basedOn w:val="DefaultParagraphFont"/>
+    <w:link w:val="Heading2"/>
+    <w:uiPriority w:val="9"/>
+    <w:rsid w:val="00C81201"/>
+    <w:rPr>
+      <w:rFonts w:asciiTheme="majorHAnsi" w:eastAsiaTheme="majorEastAsia" w:hAnsiTheme="majorHAnsi" w:cstheme="majorBidi"/>
+      <w:color w:val="2E74B5" w:themeColor="accent1" w:themeShade="BF"/>
+      <w:sz w:val="26"/>
+      <w:szCs w:val="26"/>
     </w:rPr>
   </w:style>
 </w:styles>

</xml_diff>